<commit_message>
modifique archivo de texto readme
</commit_message>
<xml_diff>
--- a/readme.docx
+++ b/readme.docx
@@ -8,18 +8,34 @@
         <w:spacing w:before="0" w:beforeAutospacing="0" w:after="0" w:afterAutospacing="0"/>
         <w:textAlignment w:val="baseline"/>
         <w:rPr>
-          <w:rFonts w:ascii="Arial" w:hAnsi="Arial" w:cs="Arial"/>
+          <w:rFonts w:asciiTheme="minorHAnsi" w:hAnsiTheme="minorHAnsi" w:cstheme="minorHAnsi"/>
           <w:sz w:val="22"/>
           <w:szCs w:val="22"/>
         </w:rPr>
       </w:pPr>
       <w:r>
         <w:rPr>
-          <w:rFonts w:ascii="Arial" w:hAnsi="Arial" w:cs="Arial"/>
+          <w:rFonts w:asciiTheme="minorHAnsi" w:hAnsiTheme="minorHAnsi" w:cstheme="minorHAnsi"/>
           <w:sz w:val="22"/>
           <w:szCs w:val="22"/>
         </w:rPr>
-        <w:t>En mi archivo index.html sume el SEO con las siguientes características:</w:t>
+        <w:t xml:space="preserve">En mi </w:t>
+      </w:r>
+      <w:r>
+        <w:rPr>
+          <w:rFonts w:asciiTheme="minorHAnsi" w:hAnsiTheme="minorHAnsi" w:cstheme="minorHAnsi"/>
+          <w:sz w:val="22"/>
+          <w:szCs w:val="22"/>
+        </w:rPr>
+        <w:t xml:space="preserve">sitio </w:t>
+      </w:r>
+      <w:r>
+        <w:rPr>
+          <w:rFonts w:asciiTheme="minorHAnsi" w:hAnsiTheme="minorHAnsi" w:cstheme="minorHAnsi"/>
+          <w:sz w:val="22"/>
+          <w:szCs w:val="22"/>
+        </w:rPr>
+        <w:t>sume el SEO con las siguientes características:</w:t>
       </w:r>
     </w:p>
     <w:p>
@@ -28,7 +44,7 @@
         <w:spacing w:before="0" w:beforeAutospacing="0" w:after="0" w:afterAutospacing="0"/>
         <w:textAlignment w:val="baseline"/>
         <w:rPr>
-          <w:rFonts w:ascii="Arial" w:hAnsi="Arial" w:cs="Arial"/>
+          <w:rFonts w:asciiTheme="minorHAnsi" w:hAnsiTheme="minorHAnsi" w:cstheme="minorHAnsi"/>
           <w:sz w:val="22"/>
           <w:szCs w:val="22"/>
         </w:rPr>
@@ -42,13 +58,13 @@
           <w:numId w:val="1"/>
         </w:numPr>
         <w:rPr>
-          <w:rFonts w:ascii="Arial" w:hAnsi="Arial" w:cs="Arial"/>
-          <w:lang w:val="es-ES"/>
-        </w:rPr>
-      </w:pPr>
-      <w:r>
-        <w:rPr>
-          <w:rFonts w:ascii="Arial" w:hAnsi="Arial" w:cs="Arial"/>
+          <w:rFonts w:cstheme="minorHAnsi"/>
+          <w:lang w:val="es-ES"/>
+        </w:rPr>
+      </w:pPr>
+      <w:r>
+        <w:rPr>
+          <w:rFonts w:cstheme="minorHAnsi"/>
           <w:b/>
           <w:u w:val="single"/>
         </w:rPr>
@@ -56,13 +72,13 @@
       </w:r>
       <w:r>
         <w:rPr>
-          <w:rFonts w:ascii="Arial" w:hAnsi="Arial" w:cs="Arial"/>
+          <w:rFonts w:cstheme="minorHAnsi"/>
         </w:rPr>
         <w:t xml:space="preserve"> mediante la etiqueta </w:t>
       </w:r>
       <w:r>
         <w:rPr>
-          <w:rFonts w:ascii="Arial" w:hAnsi="Arial" w:cs="Arial"/>
+          <w:rFonts w:cstheme="minorHAnsi"/>
           <w:i/>
         </w:rPr>
         <w:t xml:space="preserve">meta </w:t>
@@ -70,7 +86,7 @@
       <w:proofErr w:type="spellStart"/>
       <w:r>
         <w:rPr>
-          <w:rFonts w:ascii="Arial" w:hAnsi="Arial" w:cs="Arial"/>
+          <w:rFonts w:cstheme="minorHAnsi"/>
           <w:i/>
         </w:rPr>
         <w:t>name</w:t>
@@ -78,7 +94,7 @@
       <w:proofErr w:type="spellEnd"/>
       <w:r>
         <w:rPr>
-          <w:rFonts w:ascii="Arial" w:hAnsi="Arial" w:cs="Arial"/>
+          <w:rFonts w:cstheme="minorHAnsi"/>
           <w:i/>
         </w:rPr>
         <w:t xml:space="preserve"> </w:t>
@@ -86,7 +102,7 @@
       <w:proofErr w:type="spellStart"/>
       <w:r>
         <w:rPr>
-          <w:rFonts w:ascii="Arial" w:hAnsi="Arial" w:cs="Arial"/>
+          <w:rFonts w:cstheme="minorHAnsi"/>
           <w:i/>
         </w:rPr>
         <w:t>description</w:t>
@@ -94,64 +110,33 @@
       <w:proofErr w:type="spellEnd"/>
       <w:r>
         <w:rPr>
-          <w:rFonts w:ascii="Arial" w:hAnsi="Arial" w:cs="Arial"/>
-        </w:rPr>
-        <w:t>, agregue un párrafo explicando en pocas palabras el contenido de mi sitio: “</w:t>
-      </w:r>
-      <w:r>
-        <w:rPr>
-          <w:rFonts w:ascii="Arial" w:hAnsi="Arial" w:cs="Arial"/>
-          <w:lang w:val="es-ES"/>
-        </w:rPr>
-        <w:t xml:space="preserve">Página de Inicio de </w:t>
-      </w:r>
-      <w:proofErr w:type="spellStart"/>
-      <w:r>
-        <w:rPr>
-          <w:rFonts w:ascii="Arial" w:hAnsi="Arial" w:cs="Arial"/>
-          <w:lang w:val="es-ES"/>
-        </w:rPr>
-        <w:t>Sublimate</w:t>
-      </w:r>
-      <w:proofErr w:type="spellEnd"/>
-      <w:r>
-        <w:rPr>
-          <w:rFonts w:ascii="Arial" w:hAnsi="Arial" w:cs="Arial"/>
-          <w:lang w:val="es-ES"/>
-        </w:rPr>
-        <w:t xml:space="preserve">, somos un equipo de  trabajo que creamos jugando y jugando creamos. Hacemos </w:t>
-      </w:r>
-      <w:proofErr w:type="spellStart"/>
-      <w:r>
-        <w:rPr>
-          <w:rFonts w:ascii="Arial" w:hAnsi="Arial" w:cs="Arial"/>
-          <w:lang w:val="es-ES"/>
-        </w:rPr>
-        <w:t>Stickers</w:t>
-      </w:r>
-      <w:proofErr w:type="spellEnd"/>
-      <w:r>
-        <w:rPr>
-          <w:rFonts w:ascii="Arial" w:hAnsi="Arial" w:cs="Arial"/>
-          <w:lang w:val="es-ES"/>
-        </w:rPr>
-        <w:t>, etiquetas, calcos, vinilos autoadhesivos para que decores, personalices, nombres y le pongas onda a todas tus cosas con las variedades que más te gusten. Te invitamos a conocernos</w:t>
-      </w:r>
-      <w:proofErr w:type="gramStart"/>
-      <w:r>
-        <w:rPr>
-          <w:rFonts w:ascii="Arial" w:hAnsi="Arial" w:cs="Arial"/>
-          <w:lang w:val="es-ES"/>
-        </w:rPr>
-        <w:t>!</w:t>
-      </w:r>
-      <w:proofErr w:type="gramEnd"/>
-      <w:r>
-        <w:rPr>
-          <w:rFonts w:ascii="Arial" w:hAnsi="Arial" w:cs="Arial"/>
-          <w:lang w:val="es-ES"/>
-        </w:rPr>
-        <w:t>”</w:t>
+          <w:rFonts w:cstheme="minorHAnsi"/>
+        </w:rPr>
+        <w:t xml:space="preserve">, agregue </w:t>
+      </w:r>
+      <w:r>
+        <w:rPr>
+          <w:rFonts w:cstheme="minorHAnsi"/>
+        </w:rPr>
+        <w:t xml:space="preserve">en mis </w:t>
+      </w:r>
+      <w:r>
+        <w:rPr>
+          <w:rFonts w:cstheme="minorHAnsi"/>
+        </w:rPr>
+        <w:t>HTML</w:t>
+      </w:r>
+      <w:r>
+        <w:rPr>
+          <w:rFonts w:cstheme="minorHAnsi"/>
+        </w:rPr>
+        <w:t xml:space="preserve"> </w:t>
+      </w:r>
+      <w:r>
+        <w:rPr>
+          <w:rFonts w:cstheme="minorHAnsi"/>
+        </w:rPr>
+        <w:t xml:space="preserve">un párrafo explicando en pocas palabras el contenido de mi sitio: </w:t>
       </w:r>
     </w:p>
     <w:p>
@@ -163,6 +148,415 @@
           <w:lang w:val="es-ES"/>
         </w:rPr>
       </w:pPr>
+    </w:p>
+    <w:p>
+      <w:pPr>
+        <w:pStyle w:val="Prrafodelista"/>
+        <w:numPr>
+          <w:ilvl w:val="0"/>
+          <w:numId w:val="4"/>
+        </w:numPr>
+        <w:rPr>
+          <w:lang w:val="es-ES"/>
+        </w:rPr>
+      </w:pPr>
+      <w:r>
+        <w:rPr>
+          <w:b/>
+          <w:lang w:val="es-ES"/>
+        </w:rPr>
+        <w:t>INDEX</w:t>
+      </w:r>
+      <w:r>
+        <w:rPr>
+          <w:b/>
+          <w:lang w:val="es-ES"/>
+        </w:rPr>
+        <w:t>:</w:t>
+      </w:r>
+      <w:r>
+        <w:rPr>
+          <w:lang w:val="es-ES"/>
+        </w:rPr>
+        <w:t xml:space="preserve"> </w:t>
+      </w:r>
+      <w:r>
+        <w:rPr>
+          <w:lang w:val="es-ES"/>
+        </w:rPr>
+        <w:t xml:space="preserve">Página de Inicio de </w:t>
+      </w:r>
+      <w:proofErr w:type="spellStart"/>
+      <w:r>
+        <w:rPr>
+          <w:lang w:val="es-ES"/>
+        </w:rPr>
+        <w:t>Sublimate</w:t>
+      </w:r>
+      <w:proofErr w:type="spellEnd"/>
+      <w:r>
+        <w:rPr>
+          <w:lang w:val="es-ES"/>
+        </w:rPr>
+        <w:t xml:space="preserve">, somos un equipo de  trabajo que creamos jugando y jugando creamos. Hacemos </w:t>
+      </w:r>
+      <w:proofErr w:type="spellStart"/>
+      <w:r>
+        <w:rPr>
+          <w:lang w:val="es-ES"/>
+        </w:rPr>
+        <w:t>Stickers</w:t>
+      </w:r>
+      <w:proofErr w:type="spellEnd"/>
+      <w:r>
+        <w:rPr>
+          <w:lang w:val="es-ES"/>
+        </w:rPr>
+        <w:t>, etiquetas, calcos, vinilos autoadhesivos para que decores, personalices, nombres y le pongas onda a todas tus cosas con las variedades que más te gusten. Te invitamos a conocernos</w:t>
+      </w:r>
+      <w:proofErr w:type="gramStart"/>
+      <w:r>
+        <w:rPr>
+          <w:lang w:val="es-ES"/>
+        </w:rPr>
+        <w:t>!</w:t>
+      </w:r>
+      <w:proofErr w:type="gramEnd"/>
+    </w:p>
+    <w:p>
+      <w:pPr>
+        <w:spacing w:line="240" w:lineRule="auto"/>
+        <w:rPr>
+          <w:lang w:val="es-ES"/>
+        </w:rPr>
+      </w:pPr>
+    </w:p>
+    <w:p>
+      <w:pPr>
+        <w:pStyle w:val="Prrafodelista"/>
+        <w:numPr>
+          <w:ilvl w:val="0"/>
+          <w:numId w:val="4"/>
+        </w:numPr>
+        <w:rPr>
+          <w:lang w:val="es-ES"/>
+        </w:rPr>
+      </w:pPr>
+      <w:r>
+        <w:rPr>
+          <w:b/>
+          <w:lang w:val="es-ES"/>
+        </w:rPr>
+        <w:t>Galería de fotos</w:t>
+      </w:r>
+      <w:r>
+        <w:rPr>
+          <w:lang w:val="es-ES"/>
+        </w:rPr>
+        <w:t xml:space="preserve"> de los de </w:t>
+      </w:r>
+      <w:proofErr w:type="spellStart"/>
+      <w:r>
+        <w:rPr>
+          <w:lang w:val="es-ES"/>
+        </w:rPr>
+        <w:t>Sublimate</w:t>
+      </w:r>
+      <w:proofErr w:type="spellEnd"/>
+      <w:r>
+        <w:rPr>
+          <w:lang w:val="es-ES"/>
+        </w:rPr>
+        <w:t xml:space="preserve">. </w:t>
+      </w:r>
+      <w:proofErr w:type="spellStart"/>
+      <w:r>
+        <w:rPr>
+          <w:lang w:val="es-ES"/>
+        </w:rPr>
+        <w:t>Stickers</w:t>
+      </w:r>
+      <w:proofErr w:type="spellEnd"/>
+      <w:r>
+        <w:rPr>
+          <w:lang w:val="es-ES"/>
+        </w:rPr>
+        <w:t>, etiquetas, calcos, vinilos autoadhesivos para que decores, personalices, nombres y le pongas onda a todas tus cosas con lo que más te gusta. Variedades, colores, diferentes tamaños, para todas las edades y todos los estilos. Música, deportes, formas, marcas, personajes y mucho más</w:t>
+      </w:r>
+      <w:proofErr w:type="gramStart"/>
+      <w:r>
+        <w:rPr>
+          <w:lang w:val="es-ES"/>
+        </w:rPr>
+        <w:t>!</w:t>
+      </w:r>
+      <w:proofErr w:type="gramEnd"/>
+    </w:p>
+    <w:p>
+      <w:pPr>
+        <w:spacing w:line="240" w:lineRule="auto"/>
+        <w:rPr>
+          <w:lang w:val="es-ES"/>
+        </w:rPr>
+      </w:pPr>
+    </w:p>
+    <w:p>
+      <w:pPr>
+        <w:pStyle w:val="Prrafodelista"/>
+        <w:numPr>
+          <w:ilvl w:val="0"/>
+          <w:numId w:val="4"/>
+        </w:numPr>
+        <w:rPr>
+          <w:lang w:val="es-ES"/>
+        </w:rPr>
+      </w:pPr>
+      <w:r>
+        <w:rPr>
+          <w:b/>
+          <w:lang w:val="es-ES"/>
+        </w:rPr>
+        <w:t>Contacto</w:t>
+      </w:r>
+      <w:r>
+        <w:rPr>
+          <w:b/>
+          <w:lang w:val="es-ES"/>
+        </w:rPr>
+        <w:t>:</w:t>
+      </w:r>
+      <w:r>
+        <w:rPr>
+          <w:lang w:val="es-ES"/>
+        </w:rPr>
+        <w:t xml:space="preserve"> </w:t>
+      </w:r>
+      <w:r>
+        <w:rPr>
+          <w:lang w:val="es-ES"/>
+        </w:rPr>
+        <w:t>Te invitamos a conocernos</w:t>
+      </w:r>
+      <w:proofErr w:type="gramStart"/>
+      <w:r>
+        <w:rPr>
+          <w:lang w:val="es-ES"/>
+        </w:rPr>
+        <w:t>!</w:t>
+      </w:r>
+      <w:proofErr w:type="gramEnd"/>
+      <w:r>
+        <w:rPr>
+          <w:lang w:val="es-ES"/>
+        </w:rPr>
+        <w:t xml:space="preserve"> Página de contacto de </w:t>
+      </w:r>
+      <w:proofErr w:type="spellStart"/>
+      <w:r>
+        <w:rPr>
+          <w:lang w:val="es-ES"/>
+        </w:rPr>
+        <w:t>Sublimate</w:t>
+      </w:r>
+      <w:proofErr w:type="spellEnd"/>
+      <w:r>
+        <w:rPr>
+          <w:lang w:val="es-ES"/>
+        </w:rPr>
+        <w:t xml:space="preserve">. Somos Milo, Alejo y Laura, juntos formamos un gran equipo de  trabajo. Creamos jugando y jugando creamos. Hacemos </w:t>
+      </w:r>
+      <w:proofErr w:type="spellStart"/>
+      <w:r>
+        <w:rPr>
+          <w:lang w:val="es-ES"/>
+        </w:rPr>
+        <w:t>Stickers</w:t>
+      </w:r>
+      <w:proofErr w:type="spellEnd"/>
+      <w:r>
+        <w:rPr>
+          <w:lang w:val="es-ES"/>
+        </w:rPr>
+        <w:t>, etiquetas, calcos, vinilos autoadhesivos para que decores, personalices, nombres y le pongas onda a todas tus cosas con lo que más te gusta</w:t>
+      </w:r>
+    </w:p>
+    <w:p>
+      <w:pPr>
+        <w:spacing w:line="240" w:lineRule="auto"/>
+        <w:rPr>
+          <w:lang w:val="es-ES"/>
+        </w:rPr>
+      </w:pPr>
+    </w:p>
+    <w:p>
+      <w:pPr>
+        <w:pStyle w:val="Prrafodelista"/>
+        <w:numPr>
+          <w:ilvl w:val="0"/>
+          <w:numId w:val="4"/>
+        </w:numPr>
+        <w:rPr>
+          <w:lang w:val="es-ES"/>
+        </w:rPr>
+      </w:pPr>
+      <w:r>
+        <w:rPr>
+          <w:b/>
+          <w:lang w:val="es-ES"/>
+        </w:rPr>
+        <w:t>Catá</w:t>
+      </w:r>
+      <w:r>
+        <w:rPr>
+          <w:b/>
+          <w:lang w:val="es-ES"/>
+        </w:rPr>
+        <w:t>logo</w:t>
+      </w:r>
+      <w:r>
+        <w:rPr>
+          <w:b/>
+          <w:lang w:val="es-ES"/>
+        </w:rPr>
+        <w:t>:</w:t>
+      </w:r>
+      <w:r>
+        <w:rPr>
+          <w:lang w:val="es-ES"/>
+        </w:rPr>
+        <w:t xml:space="preserve"> </w:t>
+      </w:r>
+      <w:r>
+        <w:rPr>
+          <w:lang w:val="es-ES"/>
+        </w:rPr>
+        <w:t xml:space="preserve">Estas en la página del Catálogo de </w:t>
+      </w:r>
+      <w:proofErr w:type="spellStart"/>
+      <w:r>
+        <w:rPr>
+          <w:lang w:val="es-ES"/>
+        </w:rPr>
+        <w:t>Sublimate</w:t>
+      </w:r>
+      <w:proofErr w:type="spellEnd"/>
+      <w:r>
+        <w:rPr>
+          <w:lang w:val="es-ES"/>
+        </w:rPr>
+        <w:t>, aquí encontraras variedad de colores, diferentes tamaños, para todas las edades y todos los estilos. Música, deportes, formas, marcas, personajes y mucho más</w:t>
+      </w:r>
+      <w:proofErr w:type="gramStart"/>
+      <w:r>
+        <w:rPr>
+          <w:lang w:val="es-ES"/>
+        </w:rPr>
+        <w:t>!</w:t>
+      </w:r>
+      <w:proofErr w:type="gramEnd"/>
+      <w:r>
+        <w:rPr>
+          <w:lang w:val="es-ES"/>
+        </w:rPr>
+        <w:t xml:space="preserve"> Para pegarlos donde quieras. Son lavables. No te quedes con las ganas de tener los tuyos.</w:t>
+      </w:r>
+    </w:p>
+    <w:p>
+      <w:pPr>
+        <w:rPr>
+          <w:lang w:val="es-ES"/>
+        </w:rPr>
+      </w:pPr>
+    </w:p>
+    <w:p>
+      <w:pPr>
+        <w:pStyle w:val="Prrafodelista"/>
+        <w:numPr>
+          <w:ilvl w:val="0"/>
+          <w:numId w:val="4"/>
+        </w:numPr>
+        <w:rPr>
+          <w:lang w:val="es-ES"/>
+        </w:rPr>
+      </w:pPr>
+      <w:r>
+        <w:rPr>
+          <w:b/>
+          <w:lang w:val="es-ES"/>
+        </w:rPr>
+        <w:t>Có</w:t>
+      </w:r>
+      <w:r>
+        <w:rPr>
+          <w:b/>
+          <w:lang w:val="es-ES"/>
+        </w:rPr>
+        <w:t>mo comprar</w:t>
+      </w:r>
+      <w:r>
+        <w:rPr>
+          <w:b/>
+          <w:lang w:val="es-ES"/>
+        </w:rPr>
+        <w:t>:</w:t>
+      </w:r>
+      <w:r>
+        <w:rPr>
+          <w:lang w:val="es-ES"/>
+        </w:rPr>
+        <w:t xml:space="preserve"> </w:t>
+      </w:r>
+      <w:r>
+        <w:rPr>
+          <w:lang w:val="es-ES"/>
+        </w:rPr>
+        <w:t xml:space="preserve">Desde la página de Como Comprar de </w:t>
+      </w:r>
+      <w:proofErr w:type="spellStart"/>
+      <w:r>
+        <w:rPr>
+          <w:lang w:val="es-ES"/>
+        </w:rPr>
+        <w:t>Sublimate</w:t>
+      </w:r>
+      <w:proofErr w:type="spellEnd"/>
+      <w:r>
+        <w:rPr>
+          <w:lang w:val="es-ES"/>
+        </w:rPr>
+        <w:t xml:space="preserve"> podes elegir </w:t>
+      </w:r>
+      <w:proofErr w:type="spellStart"/>
+      <w:r>
+        <w:rPr>
+          <w:lang w:val="es-ES"/>
+        </w:rPr>
+        <w:t>Stickers</w:t>
+      </w:r>
+      <w:proofErr w:type="spellEnd"/>
+      <w:r>
+        <w:rPr>
+          <w:lang w:val="es-ES"/>
+        </w:rPr>
+        <w:t>, etiquetas, calcos, vinilos autoadhesivos para que decores, personalices, nombres y le pongas onda a todas tus cosas con las variedades que más te gusten. No te quedes con las ganas de tener los tuyos</w:t>
+      </w:r>
+      <w:proofErr w:type="gramStart"/>
+      <w:r>
+        <w:rPr>
+          <w:lang w:val="es-ES"/>
+        </w:rPr>
+        <w:t>!</w:t>
+      </w:r>
+      <w:proofErr w:type="gramEnd"/>
+    </w:p>
+    <w:p>
+      <w:pPr>
+        <w:rPr>
+          <w:lang w:val="es-ES"/>
+        </w:rPr>
+      </w:pPr>
+      <w:bookmarkStart w:id="0" w:name="_GoBack"/>
+      <w:bookmarkEnd w:id="0"/>
     </w:p>
     <w:p>
       <w:pPr>
@@ -172,13 +566,13 @@
           <w:numId w:val="1"/>
         </w:numPr>
         <w:rPr>
-          <w:rFonts w:ascii="Arial" w:hAnsi="Arial" w:cs="Arial"/>
-          <w:lang w:val="es-ES"/>
-        </w:rPr>
-      </w:pPr>
-      <w:r>
-        <w:rPr>
-          <w:rFonts w:ascii="Arial" w:hAnsi="Arial" w:cs="Arial"/>
+          <w:rFonts w:cstheme="minorHAnsi"/>
+          <w:lang w:val="es-ES"/>
+        </w:rPr>
+      </w:pPr>
+      <w:r>
+        <w:rPr>
+          <w:rFonts w:cstheme="minorHAnsi"/>
           <w:b/>
           <w:u w:val="single"/>
         </w:rPr>
@@ -186,13 +580,13 @@
       </w:r>
       <w:r>
         <w:rPr>
-          <w:rFonts w:ascii="Arial" w:hAnsi="Arial" w:cs="Arial"/>
+          <w:rFonts w:cstheme="minorHAnsi"/>
         </w:rPr>
         <w:t xml:space="preserve"> mediante la etiqueta </w:t>
       </w:r>
       <w:r>
         <w:rPr>
-          <w:rFonts w:ascii="Arial" w:hAnsi="Arial" w:cs="Arial"/>
+          <w:rFonts w:cstheme="minorHAnsi"/>
           <w:i/>
         </w:rPr>
         <w:t xml:space="preserve">meta </w:t>
@@ -200,7 +594,7 @@
       <w:proofErr w:type="spellStart"/>
       <w:r>
         <w:rPr>
-          <w:rFonts w:ascii="Arial" w:hAnsi="Arial" w:cs="Arial"/>
+          <w:rFonts w:cstheme="minorHAnsi"/>
           <w:i/>
         </w:rPr>
         <w:t>name</w:t>
@@ -208,7 +602,7 @@
       <w:proofErr w:type="spellEnd"/>
       <w:r>
         <w:rPr>
-          <w:rFonts w:ascii="Arial" w:hAnsi="Arial" w:cs="Arial"/>
+          <w:rFonts w:cstheme="minorHAnsi"/>
           <w:i/>
         </w:rPr>
         <w:t xml:space="preserve"> </w:t>
@@ -216,7 +610,7 @@
       <w:proofErr w:type="spellStart"/>
       <w:r>
         <w:rPr>
-          <w:rFonts w:ascii="Arial" w:hAnsi="Arial" w:cs="Arial"/>
+          <w:rFonts w:cstheme="minorHAnsi"/>
           <w:i/>
         </w:rPr>
         <w:t>keywords</w:t>
@@ -224,14 +618,14 @@
       <w:proofErr w:type="spellEnd"/>
       <w:r>
         <w:rPr>
-          <w:rFonts w:ascii="Arial" w:hAnsi="Arial" w:cs="Arial"/>
+          <w:rFonts w:cstheme="minorHAnsi"/>
         </w:rPr>
         <w:t>, agregué ciertas palabras claves que acompañaras a todas las páginas de mi sitio: “</w:t>
       </w:r>
       <w:proofErr w:type="spellStart"/>
       <w:r>
         <w:rPr>
-          <w:rFonts w:ascii="Arial" w:hAnsi="Arial" w:cs="Arial"/>
+          <w:rFonts w:cstheme="minorHAnsi"/>
           <w:lang w:val="es-ES"/>
         </w:rPr>
         <w:t>Sticker</w:t>
@@ -239,7 +633,7 @@
       <w:proofErr w:type="spellEnd"/>
       <w:r>
         <w:rPr>
-          <w:rFonts w:ascii="Arial" w:hAnsi="Arial" w:cs="Arial"/>
+          <w:rFonts w:cstheme="minorHAnsi"/>
           <w:lang w:val="es-ES"/>
         </w:rPr>
         <w:t xml:space="preserve">, </w:t>
@@ -247,7 +641,7 @@
       <w:proofErr w:type="spellStart"/>
       <w:r>
         <w:rPr>
-          <w:rFonts w:ascii="Arial" w:hAnsi="Arial" w:cs="Arial"/>
+          <w:rFonts w:cstheme="minorHAnsi"/>
           <w:lang w:val="es-ES"/>
         </w:rPr>
         <w:t>stickers</w:t>
@@ -255,7 +649,7 @@
       <w:proofErr w:type="spellEnd"/>
       <w:r>
         <w:rPr>
-          <w:rFonts w:ascii="Arial" w:hAnsi="Arial" w:cs="Arial"/>
+          <w:rFonts w:cstheme="minorHAnsi"/>
           <w:lang w:val="es-ES"/>
         </w:rPr>
         <w:t xml:space="preserve">, , pack de </w:t>
@@ -263,7 +657,7 @@
       <w:proofErr w:type="spellStart"/>
       <w:r>
         <w:rPr>
-          <w:rFonts w:ascii="Arial" w:hAnsi="Arial" w:cs="Arial"/>
+          <w:rFonts w:cstheme="minorHAnsi"/>
           <w:lang w:val="es-ES"/>
         </w:rPr>
         <w:t>stickers</w:t>
@@ -271,7 +665,7 @@
       <w:proofErr w:type="spellEnd"/>
       <w:r>
         <w:rPr>
-          <w:rFonts w:ascii="Arial" w:hAnsi="Arial" w:cs="Arial"/>
+          <w:rFonts w:cstheme="minorHAnsi"/>
           <w:lang w:val="es-ES"/>
         </w:rPr>
         <w:t xml:space="preserve">, </w:t>
@@ -279,7 +673,7 @@
       <w:proofErr w:type="spellStart"/>
       <w:r>
         <w:rPr>
-          <w:rFonts w:ascii="Arial" w:hAnsi="Arial" w:cs="Arial"/>
+          <w:rFonts w:cstheme="minorHAnsi"/>
           <w:lang w:val="es-ES"/>
         </w:rPr>
         <w:t>sticker</w:t>
@@ -287,24 +681,15 @@
       <w:proofErr w:type="spellEnd"/>
       <w:r>
         <w:rPr>
-          <w:rFonts w:ascii="Arial" w:hAnsi="Arial" w:cs="Arial"/>
-          <w:lang w:val="es-ES"/>
-        </w:rPr>
-        <w:t xml:space="preserve"> personalizado, calcos, vinilos, vinilos autoadhesivos, calcomanías, etiquetas, etiquetas personalizadas, decoración, </w:t>
-      </w:r>
-      <w:bookmarkStart w:id="0" w:name="_GoBack"/>
-      <w:bookmarkEnd w:id="0"/>
-      <w:r>
-        <w:rPr>
-          <w:rFonts w:ascii="Arial" w:hAnsi="Arial" w:cs="Arial"/>
-          <w:lang w:val="es-ES"/>
-        </w:rPr>
-        <w:t xml:space="preserve">regalos, personalizar, decorar, nombrar, </w:t>
+          <w:rFonts w:cstheme="minorHAnsi"/>
+          <w:lang w:val="es-ES"/>
+        </w:rPr>
+        <w:t xml:space="preserve"> personalizado, calcos, vinilos, vinilos autoadhesivos, calcomanías, etiquetas, etiquetas personalizadas, decoración, regalos, personalizar, decorar, nombrar, </w:t>
       </w:r>
       <w:proofErr w:type="spellStart"/>
       <w:r>
         <w:rPr>
-          <w:rFonts w:ascii="Arial" w:hAnsi="Arial" w:cs="Arial"/>
+          <w:rFonts w:cstheme="minorHAnsi"/>
           <w:lang w:val="es-ES"/>
         </w:rPr>
         <w:t>ponele</w:t>
@@ -312,7 +697,7 @@
       <w:proofErr w:type="spellEnd"/>
       <w:r>
         <w:rPr>
-          <w:rFonts w:ascii="Arial" w:hAnsi="Arial" w:cs="Arial"/>
+          <w:rFonts w:cstheme="minorHAnsi"/>
           <w:lang w:val="es-ES"/>
         </w:rPr>
         <w:t xml:space="preserve"> tu nombre,  color, formas, música, personajes, marcas, personalidad, </w:t>
@@ -320,7 +705,7 @@
       <w:proofErr w:type="spellStart"/>
       <w:r>
         <w:rPr>
-          <w:rFonts w:ascii="Arial" w:hAnsi="Arial" w:cs="Arial"/>
+          <w:rFonts w:cstheme="minorHAnsi"/>
           <w:lang w:val="es-ES"/>
         </w:rPr>
         <w:t>ponele</w:t>
@@ -328,7 +713,7 @@
       <w:proofErr w:type="spellEnd"/>
       <w:r>
         <w:rPr>
-          <w:rFonts w:ascii="Arial" w:hAnsi="Arial" w:cs="Arial"/>
+          <w:rFonts w:cstheme="minorHAnsi"/>
           <w:lang w:val="es-ES"/>
         </w:rPr>
         <w:t xml:space="preserve"> onda, estampa, imaginación, tu idea, regalo original, sublimar, sublimadora, </w:t>
@@ -336,7 +721,7 @@
       <w:proofErr w:type="spellStart"/>
       <w:r>
         <w:rPr>
-          <w:rFonts w:ascii="Arial" w:hAnsi="Arial" w:cs="Arial"/>
+          <w:rFonts w:cstheme="minorHAnsi"/>
           <w:lang w:val="es-ES"/>
         </w:rPr>
         <w:t>sublimate</w:t>
@@ -344,58 +729,11 @@
       <w:proofErr w:type="spellEnd"/>
       <w:r>
         <w:rPr>
-          <w:rFonts w:ascii="Arial" w:hAnsi="Arial" w:cs="Arial"/>
+          <w:rFonts w:cstheme="minorHAnsi"/>
           <w:lang w:val="es-ES"/>
         </w:rPr>
         <w:t>, home, inicio”</w:t>
       </w:r>
-    </w:p>
-    <w:p>
-      <w:pPr>
-        <w:pStyle w:val="Prrafodelista"/>
-        <w:rPr>
-          <w:rFonts w:ascii="Arial" w:hAnsi="Arial" w:cs="Arial"/>
-          <w:lang w:val="es-ES"/>
-        </w:rPr>
-      </w:pPr>
-    </w:p>
-    <w:p>
-      <w:pPr>
-        <w:pStyle w:val="Prrafodelista"/>
-        <w:numPr>
-          <w:ilvl w:val="0"/>
-          <w:numId w:val="1"/>
-        </w:numPr>
-        <w:rPr>
-          <w:rFonts w:ascii="Arial" w:hAnsi="Arial" w:cs="Arial"/>
-          <w:lang w:val="es-ES"/>
-        </w:rPr>
-      </w:pPr>
-      <w:r>
-        <w:rPr>
-          <w:rFonts w:ascii="Arial" w:hAnsi="Arial" w:cs="Arial"/>
-          <w:b/>
-          <w:u w:val="single"/>
-          <w:lang w:val="es-ES"/>
-        </w:rPr>
-        <w:t>Título:</w:t>
-      </w:r>
-      <w:r>
-        <w:rPr>
-          <w:rFonts w:ascii="Arial" w:hAnsi="Arial" w:cs="Arial"/>
-          <w:lang w:val="es-ES"/>
-        </w:rPr>
-        <w:t xml:space="preserve"> el título de mi sitio es el nombre de la marca más la página en la que te encuentras navegando.</w:t>
-      </w:r>
-    </w:p>
-    <w:p>
-      <w:pPr>
-        <w:pStyle w:val="Prrafodelista"/>
-        <w:rPr>
-          <w:rFonts w:ascii="Arial" w:hAnsi="Arial" w:cs="Arial"/>
-          <w:lang w:val="es-ES"/>
-        </w:rPr>
-      </w:pPr>
     </w:p>
     <w:p>
       <w:pPr>
@@ -405,38 +743,122 @@
           <w:bottom w:val="single" w:sz="4" w:space="1" w:color="auto"/>
           <w:right w:val="single" w:sz="4" w:space="4" w:color="auto"/>
         </w:pBdr>
+        <w:ind w:left="60"/>
+        <w:rPr>
+          <w:rFonts w:cstheme="minorHAnsi"/>
+          <w:lang w:val="es-ES"/>
+        </w:rPr>
+      </w:pPr>
+      <w:r>
+        <w:rPr>
+          <w:rFonts w:cstheme="minorHAnsi"/>
+          <w:lang w:val="es-ES"/>
+        </w:rPr>
+        <w:t>En el resto de mis paginas.html use la</w:t>
+      </w:r>
+      <w:r>
+        <w:rPr>
+          <w:rFonts w:cstheme="minorHAnsi"/>
+          <w:lang w:val="es-ES"/>
+        </w:rPr>
+        <w:t>s</w:t>
+      </w:r>
+      <w:r>
+        <w:rPr>
+          <w:rFonts w:cstheme="minorHAnsi"/>
+          <w:lang w:val="es-ES"/>
+        </w:rPr>
+        <w:t xml:space="preserve"> misma</w:t>
+      </w:r>
+      <w:r>
+        <w:rPr>
+          <w:rFonts w:cstheme="minorHAnsi"/>
+          <w:lang w:val="es-ES"/>
+        </w:rPr>
+        <w:t>s</w:t>
+      </w:r>
+      <w:r>
+        <w:rPr>
+          <w:rFonts w:cstheme="minorHAnsi"/>
+          <w:lang w:val="es-ES"/>
+        </w:rPr>
+        <w:t xml:space="preserve"> </w:t>
+      </w:r>
+      <w:r>
+        <w:rPr>
+          <w:rFonts w:cstheme="minorHAnsi"/>
+          <w:b/>
+          <w:lang w:val="es-ES"/>
+        </w:rPr>
+        <w:t>palabras claves</w:t>
+      </w:r>
+      <w:r>
+        <w:rPr>
+          <w:rFonts w:cstheme="minorHAnsi"/>
+          <w:lang w:val="es-ES"/>
+        </w:rPr>
+        <w:t xml:space="preserve">, solo cambie algunas </w:t>
+      </w:r>
+      <w:r>
+        <w:rPr>
+          <w:rFonts w:cstheme="minorHAnsi"/>
+          <w:lang w:val="es-ES"/>
+        </w:rPr>
+        <w:t>especificas según la página del sitio en la que te encuentras.</w:t>
+      </w:r>
+    </w:p>
+    <w:p>
+      <w:pPr>
+        <w:pStyle w:val="Prrafodelista"/>
+        <w:ind w:left="420"/>
         <w:rPr>
           <w:rFonts w:ascii="Arial" w:hAnsi="Arial" w:cs="Arial"/>
           <w:lang w:val="es-ES"/>
         </w:rPr>
       </w:pPr>
-      <w:r>
+    </w:p>
+    <w:p>
+      <w:pPr>
+        <w:pStyle w:val="Prrafodelista"/>
+        <w:spacing w:line="240" w:lineRule="auto"/>
         <w:rPr>
           <w:rFonts w:ascii="Arial" w:hAnsi="Arial" w:cs="Arial"/>
           <w:lang w:val="es-ES"/>
         </w:rPr>
-        <w:t xml:space="preserve">En el resto de mis paginas.html use la misma </w:t>
-      </w:r>
-      <w:r>
-        <w:rPr>
-          <w:rFonts w:ascii="Arial" w:hAnsi="Arial" w:cs="Arial"/>
+      </w:pPr>
+    </w:p>
+    <w:p>
+      <w:pPr>
+        <w:pStyle w:val="Prrafodelista"/>
+        <w:numPr>
+          <w:ilvl w:val="0"/>
+          <w:numId w:val="1"/>
+        </w:numPr>
+        <w:rPr>
+          <w:rFonts w:cstheme="minorHAnsi"/>
+          <w:lang w:val="es-ES"/>
+        </w:rPr>
+      </w:pPr>
+      <w:r>
+        <w:rPr>
+          <w:rFonts w:cstheme="minorHAnsi"/>
           <w:b/>
-          <w:lang w:val="es-ES"/>
-        </w:rPr>
-        <w:t>Descripción y palabras claves</w:t>
-      </w:r>
-      <w:r>
-        <w:rPr>
-          <w:rFonts w:ascii="Arial" w:hAnsi="Arial" w:cs="Arial"/>
-          <w:lang w:val="es-ES"/>
-        </w:rPr>
-        <w:t>, solo cambie algunas palabras especificas según la página del sitio en la que te encuentras.</w:t>
+          <w:u w:val="single"/>
+          <w:lang w:val="es-ES"/>
+        </w:rPr>
+        <w:t>Título:</w:t>
+      </w:r>
+      <w:r>
+        <w:rPr>
+          <w:rFonts w:cstheme="minorHAnsi"/>
+          <w:lang w:val="es-ES"/>
+        </w:rPr>
+        <w:t xml:space="preserve"> el título de mi sitio es el nombre de la marca más la página en la que te encuentras navegando.</w:t>
       </w:r>
     </w:p>
-    <w:p/>
     <w:sectPr>
       <w:pgSz w:w="11906" w:h="16838"/>
-      <w:pgMar w:top="1417" w:right="1701" w:bottom="1417" w:left="1701" w:header="708" w:footer="708" w:gutter="0"/>
+      <w:pgMar w:top="1440" w:right="1080" w:bottom="1440" w:left="1080" w:header="708" w:footer="708" w:gutter="0"/>
       <w:cols w:space="708"/>
       <w:docGrid w:linePitch="360"/>
     </w:sectPr>
@@ -559,8 +981,275 @@
       </w:rPr>
     </w:lvl>
   </w:abstractNum>
+  <w:abstractNum w:abstractNumId="1" w15:restartNumberingAfterBreak="0">
+    <w:nsid w:val="38960A89"/>
+    <w:multiLevelType w:val="hybridMultilevel"/>
+    <w:tmpl w:val="CE983140"/>
+    <w:lvl w:ilvl="0" w:tplc="2C0A000F">
+      <w:start w:val="1"/>
+      <w:numFmt w:val="decimal"/>
+      <w:lvlText w:val="%1."/>
+      <w:lvlJc w:val="left"/>
+      <w:pPr>
+        <w:ind w:left="720" w:hanging="360"/>
+      </w:pPr>
+    </w:lvl>
+    <w:lvl w:ilvl="1" w:tplc="2C0A0019" w:tentative="1">
+      <w:start w:val="1"/>
+      <w:numFmt w:val="lowerLetter"/>
+      <w:lvlText w:val="%2."/>
+      <w:lvlJc w:val="left"/>
+      <w:pPr>
+        <w:ind w:left="1440" w:hanging="360"/>
+      </w:pPr>
+    </w:lvl>
+    <w:lvl w:ilvl="2" w:tplc="2C0A001B" w:tentative="1">
+      <w:start w:val="1"/>
+      <w:numFmt w:val="lowerRoman"/>
+      <w:lvlText w:val="%3."/>
+      <w:lvlJc w:val="right"/>
+      <w:pPr>
+        <w:ind w:left="2160" w:hanging="180"/>
+      </w:pPr>
+    </w:lvl>
+    <w:lvl w:ilvl="3" w:tplc="2C0A000F" w:tentative="1">
+      <w:start w:val="1"/>
+      <w:numFmt w:val="decimal"/>
+      <w:lvlText w:val="%4."/>
+      <w:lvlJc w:val="left"/>
+      <w:pPr>
+        <w:ind w:left="2880" w:hanging="360"/>
+      </w:pPr>
+    </w:lvl>
+    <w:lvl w:ilvl="4" w:tplc="2C0A0019" w:tentative="1">
+      <w:start w:val="1"/>
+      <w:numFmt w:val="lowerLetter"/>
+      <w:lvlText w:val="%5."/>
+      <w:lvlJc w:val="left"/>
+      <w:pPr>
+        <w:ind w:left="3600" w:hanging="360"/>
+      </w:pPr>
+    </w:lvl>
+    <w:lvl w:ilvl="5" w:tplc="2C0A001B" w:tentative="1">
+      <w:start w:val="1"/>
+      <w:numFmt w:val="lowerRoman"/>
+      <w:lvlText w:val="%6."/>
+      <w:lvlJc w:val="right"/>
+      <w:pPr>
+        <w:ind w:left="4320" w:hanging="180"/>
+      </w:pPr>
+    </w:lvl>
+    <w:lvl w:ilvl="6" w:tplc="2C0A000F" w:tentative="1">
+      <w:start w:val="1"/>
+      <w:numFmt w:val="decimal"/>
+      <w:lvlText w:val="%7."/>
+      <w:lvlJc w:val="left"/>
+      <w:pPr>
+        <w:ind w:left="5040" w:hanging="360"/>
+      </w:pPr>
+    </w:lvl>
+    <w:lvl w:ilvl="7" w:tplc="2C0A0019" w:tentative="1">
+      <w:start w:val="1"/>
+      <w:numFmt w:val="lowerLetter"/>
+      <w:lvlText w:val="%8."/>
+      <w:lvlJc w:val="left"/>
+      <w:pPr>
+        <w:ind w:left="5760" w:hanging="360"/>
+      </w:pPr>
+    </w:lvl>
+    <w:lvl w:ilvl="8" w:tplc="2C0A001B" w:tentative="1">
+      <w:start w:val="1"/>
+      <w:numFmt w:val="lowerRoman"/>
+      <w:lvlText w:val="%9."/>
+      <w:lvlJc w:val="right"/>
+      <w:pPr>
+        <w:ind w:left="6480" w:hanging="180"/>
+      </w:pPr>
+    </w:lvl>
+  </w:abstractNum>
+  <w:abstractNum w:abstractNumId="2" w15:restartNumberingAfterBreak="0">
+    <w:nsid w:val="40511CE7"/>
+    <w:multiLevelType w:val="hybridMultilevel"/>
+    <w:tmpl w:val="13AC0DE8"/>
+    <w:lvl w:ilvl="0" w:tplc="2C0A0011">
+      <w:start w:val="1"/>
+      <w:numFmt w:val="decimal"/>
+      <w:lvlText w:val="%1)"/>
+      <w:lvlJc w:val="left"/>
+      <w:pPr>
+        <w:ind w:left="720" w:hanging="360"/>
+      </w:pPr>
+    </w:lvl>
+    <w:lvl w:ilvl="1" w:tplc="2C0A0019" w:tentative="1">
+      <w:start w:val="1"/>
+      <w:numFmt w:val="lowerLetter"/>
+      <w:lvlText w:val="%2."/>
+      <w:lvlJc w:val="left"/>
+      <w:pPr>
+        <w:ind w:left="1440" w:hanging="360"/>
+      </w:pPr>
+    </w:lvl>
+    <w:lvl w:ilvl="2" w:tplc="2C0A001B" w:tentative="1">
+      <w:start w:val="1"/>
+      <w:numFmt w:val="lowerRoman"/>
+      <w:lvlText w:val="%3."/>
+      <w:lvlJc w:val="right"/>
+      <w:pPr>
+        <w:ind w:left="2160" w:hanging="180"/>
+      </w:pPr>
+    </w:lvl>
+    <w:lvl w:ilvl="3" w:tplc="2C0A000F" w:tentative="1">
+      <w:start w:val="1"/>
+      <w:numFmt w:val="decimal"/>
+      <w:lvlText w:val="%4."/>
+      <w:lvlJc w:val="left"/>
+      <w:pPr>
+        <w:ind w:left="2880" w:hanging="360"/>
+      </w:pPr>
+    </w:lvl>
+    <w:lvl w:ilvl="4" w:tplc="2C0A0019" w:tentative="1">
+      <w:start w:val="1"/>
+      <w:numFmt w:val="lowerLetter"/>
+      <w:lvlText w:val="%5."/>
+      <w:lvlJc w:val="left"/>
+      <w:pPr>
+        <w:ind w:left="3600" w:hanging="360"/>
+      </w:pPr>
+    </w:lvl>
+    <w:lvl w:ilvl="5" w:tplc="2C0A001B" w:tentative="1">
+      <w:start w:val="1"/>
+      <w:numFmt w:val="lowerRoman"/>
+      <w:lvlText w:val="%6."/>
+      <w:lvlJc w:val="right"/>
+      <w:pPr>
+        <w:ind w:left="4320" w:hanging="180"/>
+      </w:pPr>
+    </w:lvl>
+    <w:lvl w:ilvl="6" w:tplc="2C0A000F" w:tentative="1">
+      <w:start w:val="1"/>
+      <w:numFmt w:val="decimal"/>
+      <w:lvlText w:val="%7."/>
+      <w:lvlJc w:val="left"/>
+      <w:pPr>
+        <w:ind w:left="5040" w:hanging="360"/>
+      </w:pPr>
+    </w:lvl>
+    <w:lvl w:ilvl="7" w:tplc="2C0A0019" w:tentative="1">
+      <w:start w:val="1"/>
+      <w:numFmt w:val="lowerLetter"/>
+      <w:lvlText w:val="%8."/>
+      <w:lvlJc w:val="left"/>
+      <w:pPr>
+        <w:ind w:left="5760" w:hanging="360"/>
+      </w:pPr>
+    </w:lvl>
+    <w:lvl w:ilvl="8" w:tplc="2C0A001B" w:tentative="1">
+      <w:start w:val="1"/>
+      <w:numFmt w:val="lowerRoman"/>
+      <w:lvlText w:val="%9."/>
+      <w:lvlJc w:val="right"/>
+      <w:pPr>
+        <w:ind w:left="6480" w:hanging="180"/>
+      </w:pPr>
+    </w:lvl>
+  </w:abstractNum>
+  <w:abstractNum w:abstractNumId="3" w15:restartNumberingAfterBreak="0">
+    <w:nsid w:val="68525B1B"/>
+    <w:multiLevelType w:val="hybridMultilevel"/>
+    <w:tmpl w:val="C4881C2A"/>
+    <w:lvl w:ilvl="0" w:tplc="2C0A000F">
+      <w:start w:val="1"/>
+      <w:numFmt w:val="decimal"/>
+      <w:lvlText w:val="%1."/>
+      <w:lvlJc w:val="left"/>
+      <w:pPr>
+        <w:ind w:left="1140" w:hanging="360"/>
+      </w:pPr>
+    </w:lvl>
+    <w:lvl w:ilvl="1" w:tplc="2C0A0019" w:tentative="1">
+      <w:start w:val="1"/>
+      <w:numFmt w:val="lowerLetter"/>
+      <w:lvlText w:val="%2."/>
+      <w:lvlJc w:val="left"/>
+      <w:pPr>
+        <w:ind w:left="1860" w:hanging="360"/>
+      </w:pPr>
+    </w:lvl>
+    <w:lvl w:ilvl="2" w:tplc="2C0A001B" w:tentative="1">
+      <w:start w:val="1"/>
+      <w:numFmt w:val="lowerRoman"/>
+      <w:lvlText w:val="%3."/>
+      <w:lvlJc w:val="right"/>
+      <w:pPr>
+        <w:ind w:left="2580" w:hanging="180"/>
+      </w:pPr>
+    </w:lvl>
+    <w:lvl w:ilvl="3" w:tplc="2C0A000F" w:tentative="1">
+      <w:start w:val="1"/>
+      <w:numFmt w:val="decimal"/>
+      <w:lvlText w:val="%4."/>
+      <w:lvlJc w:val="left"/>
+      <w:pPr>
+        <w:ind w:left="3300" w:hanging="360"/>
+      </w:pPr>
+    </w:lvl>
+    <w:lvl w:ilvl="4" w:tplc="2C0A0019" w:tentative="1">
+      <w:start w:val="1"/>
+      <w:numFmt w:val="lowerLetter"/>
+      <w:lvlText w:val="%5."/>
+      <w:lvlJc w:val="left"/>
+      <w:pPr>
+        <w:ind w:left="4020" w:hanging="360"/>
+      </w:pPr>
+    </w:lvl>
+    <w:lvl w:ilvl="5" w:tplc="2C0A001B" w:tentative="1">
+      <w:start w:val="1"/>
+      <w:numFmt w:val="lowerRoman"/>
+      <w:lvlText w:val="%6."/>
+      <w:lvlJc w:val="right"/>
+      <w:pPr>
+        <w:ind w:left="4740" w:hanging="180"/>
+      </w:pPr>
+    </w:lvl>
+    <w:lvl w:ilvl="6" w:tplc="2C0A000F" w:tentative="1">
+      <w:start w:val="1"/>
+      <w:numFmt w:val="decimal"/>
+      <w:lvlText w:val="%7."/>
+      <w:lvlJc w:val="left"/>
+      <w:pPr>
+        <w:ind w:left="5460" w:hanging="360"/>
+      </w:pPr>
+    </w:lvl>
+    <w:lvl w:ilvl="7" w:tplc="2C0A0019" w:tentative="1">
+      <w:start w:val="1"/>
+      <w:numFmt w:val="lowerLetter"/>
+      <w:lvlText w:val="%8."/>
+      <w:lvlJc w:val="left"/>
+      <w:pPr>
+        <w:ind w:left="6180" w:hanging="360"/>
+      </w:pPr>
+    </w:lvl>
+    <w:lvl w:ilvl="8" w:tplc="2C0A001B" w:tentative="1">
+      <w:start w:val="1"/>
+      <w:numFmt w:val="lowerRoman"/>
+      <w:lvlText w:val="%9."/>
+      <w:lvlJc w:val="right"/>
+      <w:pPr>
+        <w:ind w:left="6900" w:hanging="180"/>
+      </w:pPr>
+    </w:lvl>
+  </w:abstractNum>
   <w:num w:numId="1">
     <w:abstractNumId w:val="0"/>
+  </w:num>
+  <w:num w:numId="2">
+    <w:abstractNumId w:val="3"/>
+  </w:num>
+  <w:num w:numId="3">
+    <w:abstractNumId w:val="1"/>
+  </w:num>
+  <w:num w:numId="4">
+    <w:abstractNumId w:val="2"/>
   </w:num>
 </w:numbering>
 </file>

</xml_diff>